<commit_message>
HERCULES-8990 [UPV] Multi-idioma - Carga de traducciones - Etiquetas y mensajes
</commit_message>
<xml_diff>
--- a/sgi-cnf-service/src/main/resources/db/changelog/changes/0.8.0/blob/rep/en/rep-eti-acta.docx
+++ b/sgi-cnf-service/src/main/resources/db/changelog/changes/0.8.0/blob/rep/en/rep-eti-acta.docx
@@ -113,8 +113,8 @@
         <w:tblLook w:noVBand="0" w:val="0000" w:noHBand="0" w:lastColumn="0" w:firstColumn="0" w:lastRow="0" w:firstRow="0"/>
       </w:tblPr>
       <w:tblGrid>
-        <w:gridCol w:w="1173"/>
-        <w:gridCol w:w="2013"/>
+        <w:gridCol w:w="1171"/>
+        <w:gridCol w:w="2015"/>
         <w:gridCol w:w="2699"/>
         <w:gridCol w:w="3752"/>
       </w:tblGrid>
@@ -122,7 +122,7 @@
         <w:trPr/>
         <w:tc>
           <w:tcPr>
-            <w:tcW w:w="1173" w:type="dxa"/>
+            <w:tcW w:w="1171" w:type="dxa"/>
             <w:tcBorders/>
             <w:shd w:fill="auto" w:val="clear"/>
           </w:tcPr>
@@ -153,7 +153,7 @@
         </w:tc>
         <w:tc>
           <w:tcPr>
-            <w:tcW w:w="2013" w:type="dxa"/>
+            <w:tcW w:w="2015" w:type="dxa"/>
             <w:tcBorders/>
             <w:shd w:fill="auto" w:val="clear"/>
           </w:tcPr>
@@ -234,7 +234,7 @@
         <w:trPr/>
         <w:tc>
           <w:tcPr>
-            <w:tcW w:w="1173" w:type="dxa"/>
+            <w:tcW w:w="1171" w:type="dxa"/>
             <w:tcBorders/>
             <w:shd w:fill="auto" w:val="clear"/>
           </w:tcPr>
@@ -265,7 +265,7 @@
         </w:tc>
         <w:tc>
           <w:tcPr>
-            <w:tcW w:w="2013" w:type="dxa"/>
+            <w:tcW w:w="2015" w:type="dxa"/>
             <w:tcBorders/>
             <w:shd w:fill="auto" w:val="clear"/>
           </w:tcPr>
@@ -349,7 +349,7 @@
         <w:trPr/>
         <w:tc>
           <w:tcPr>
-            <w:tcW w:w="1173" w:type="dxa"/>
+            <w:tcW w:w="1171" w:type="dxa"/>
             <w:tcBorders/>
             <w:shd w:fill="auto" w:val="clear"/>
           </w:tcPr>
@@ -380,7 +380,7 @@
         </w:tc>
         <w:tc>
           <w:tcPr>
-            <w:tcW w:w="2013" w:type="dxa"/>
+            <w:tcW w:w="2015" w:type="dxa"/>
             <w:tcBorders/>
             <w:shd w:fill="auto" w:val="clear"/>
           </w:tcPr>
@@ -576,10 +576,10 @@
       </w:tblPr>
       <w:tblGrid>
         <w:gridCol w:w="1195"/>
-        <w:gridCol w:w="3212"/>
+        <w:gridCol w:w="3210"/>
         <w:gridCol w:w="143"/>
-        <w:gridCol w:w="1564"/>
-        <w:gridCol w:w="3531"/>
+        <w:gridCol w:w="1565"/>
+        <w:gridCol w:w="3532"/>
       </w:tblGrid>
       <w:tr>
         <w:trPr/>
@@ -613,7 +613,7 @@
         </w:tc>
         <w:tc>
           <w:tcPr>
-            <w:tcW w:w="3212" w:type="dxa"/>
+            <w:tcW w:w="3210" w:type="dxa"/>
             <w:tcBorders/>
             <w:shd w:fill="auto" w:val="clear"/>
           </w:tcPr>
@@ -655,7 +655,7 @@
         </w:tc>
         <w:tc>
           <w:tcPr>
-            <w:tcW w:w="1564" w:type="dxa"/>
+            <w:tcW w:w="1565" w:type="dxa"/>
             <w:tcBorders/>
             <w:shd w:fill="auto" w:val="clear"/>
           </w:tcPr>
@@ -692,7 +692,7 @@
         </w:tc>
         <w:tc>
           <w:tcPr>
-            <w:tcW w:w="3531" w:type="dxa"/>
+            <w:tcW w:w="3532" w:type="dxa"/>
             <w:tcBorders/>
             <w:shd w:fill="auto" w:val="clear"/>
           </w:tcPr>
@@ -748,7 +748,7 @@
         </w:tc>
         <w:tc>
           <w:tcPr>
-            <w:tcW w:w="3212" w:type="dxa"/>
+            <w:tcW w:w="3210" w:type="dxa"/>
             <w:tcBorders/>
             <w:shd w:fill="auto" w:val="clear"/>
           </w:tcPr>
@@ -790,7 +790,7 @@
         </w:tc>
         <w:tc>
           <w:tcPr>
-            <w:tcW w:w="1564" w:type="dxa"/>
+            <w:tcW w:w="1565" w:type="dxa"/>
             <w:tcBorders/>
             <w:shd w:fill="auto" w:val="clear"/>
           </w:tcPr>
@@ -814,7 +814,7 @@
         </w:tc>
         <w:tc>
           <w:tcPr>
-            <w:tcW w:w="3531" w:type="dxa"/>
+            <w:tcW w:w="3532" w:type="dxa"/>
             <w:tcBorders/>
             <w:shd w:fill="auto" w:val="clear"/>
           </w:tcPr>
@@ -1177,28 +1177,7 @@
     <w:p>
       <w:pPr>
         <w:pStyle w:val="Cuerpodetexto"/>
-        <w:rPr>
-          <w:rFonts w:ascii="Ubuntu" w:hAnsi="Ubuntu"/>
-          <w:sz w:val="22"/>
-          <w:szCs w:val="22"/>
-        </w:rPr>
-      </w:pPr>
-      <w:r>
-        <w:rPr>
-          <w:rFonts w:ascii="Ubuntu" w:hAnsi="Ubuntu"/>
-          <w:sz w:val="22"/>
-          <w:szCs w:val="22"/>
-        </w:rPr>
-      </w:r>
-    </w:p>
-    <w:p>
-      <w:pPr>
-        <w:pStyle w:val="Cuerpodetexto"/>
-        <w:rPr>
-          <w:rFonts w:ascii="Ubuntu" w:hAnsi="Ubuntu"/>
-          <w:sz w:val="22"/>
-          <w:szCs w:val="22"/>
-        </w:rPr>
+        <w:rPr/>
       </w:pPr>
       <w:r>
         <w:rPr>
@@ -1209,29 +1188,15 @@
         <w:t>{{?memoriasEvaluadas}}</w:t>
       </w:r>
     </w:p>
-    <w:p>
-      <w:pPr>
-        <w:pStyle w:val="Cuerpodetexto"/>
-        <w:rPr>
-          <w:rFonts w:ascii="Ubuntu" w:hAnsi="Ubuntu"/>
-          <w:sz w:val="22"/>
-          <w:szCs w:val="22"/>
-        </w:rPr>
-      </w:pPr>
-      <w:r>
-        <w:rPr>
-          <w:rFonts w:ascii="Ubuntu" w:hAnsi="Ubuntu"/>
-          <w:sz w:val="22"/>
-          <w:szCs w:val="22"/>
-        </w:rPr>
-      </w:r>
-    </w:p>
     <w:tbl>
       <w:tblPr>
-        <w:tblW w:w="9660" w:type="dxa"/>
+        <w:tblW w:w="9663" w:type="dxa"/>
         <w:jc w:val="left"/>
         <w:tblInd w:w="-9" w:type="dxa"/>
-        <w:tblBorders/>
+        <w:tblBorders>
+          <w:bottom w:val="single" w:sz="2" w:space="0" w:color="000000"/>
+          <w:insideH w:val="single" w:sz="2" w:space="0" w:color="000000"/>
+        </w:tblBorders>
         <w:tblCellMar>
           <w:top w:w="55" w:type="dxa"/>
           <w:left w:w="55" w:type="dxa"/>
@@ -1241,29 +1206,28 @@
         <w:tblLook w:noVBand="0" w:val="0000" w:noHBand="0" w:lastColumn="0" w:firstColumn="0" w:lastRow="0" w:firstRow="0"/>
       </w:tblPr>
       <w:tblGrid>
-        <w:gridCol w:w="1916"/>
-        <w:gridCol w:w="2979"/>
-        <w:gridCol w:w="1725"/>
-        <w:gridCol w:w="1176"/>
-        <w:gridCol w:w="1864"/>
+        <w:gridCol w:w="1761"/>
+        <w:gridCol w:w="3174"/>
+        <w:gridCol w:w="1927"/>
+        <w:gridCol w:w="1186"/>
+        <w:gridCol w:w="1615"/>
       </w:tblGrid>
       <w:tr>
         <w:trPr/>
         <w:tc>
           <w:tcPr>
-            <w:tcW w:w="1916" w:type="dxa"/>
-            <w:tcBorders/>
+            <w:tcW w:w="1761" w:type="dxa"/>
+            <w:tcBorders>
+              <w:bottom w:val="single" w:sz="2" w:space="0" w:color="000000"/>
+              <w:insideH w:val="single" w:sz="2" w:space="0" w:color="000000"/>
+            </w:tcBorders>
             <w:shd w:fill="auto" w:val="clear"/>
             <w:vAlign w:val="center"/>
           </w:tcPr>
           <w:p>
             <w:pPr>
               <w:pStyle w:val="Contenidodelatabla"/>
-              <w:rPr>
-                <w:rFonts w:ascii="Ubuntu" w:hAnsi="Ubuntu"/>
-                <w:sz w:val="22"/>
-                <w:szCs w:val="22"/>
-              </w:rPr>
+              <w:rPr/>
             </w:pPr>
             <w:r>
               <w:rPr>
@@ -1277,19 +1241,18 @@
         </w:tc>
         <w:tc>
           <w:tcPr>
-            <w:tcW w:w="2979" w:type="dxa"/>
-            <w:tcBorders/>
+            <w:tcW w:w="3174" w:type="dxa"/>
+            <w:tcBorders>
+              <w:bottom w:val="single" w:sz="2" w:space="0" w:color="000000"/>
+              <w:insideH w:val="single" w:sz="2" w:space="0" w:color="000000"/>
+            </w:tcBorders>
             <w:shd w:fill="auto" w:val="clear"/>
             <w:vAlign w:val="center"/>
           </w:tcPr>
           <w:p>
             <w:pPr>
               <w:pStyle w:val="Contenidodelatabla"/>
-              <w:rPr>
-                <w:rFonts w:ascii="Ubuntu" w:hAnsi="Ubuntu"/>
-                <w:sz w:val="22"/>
-                <w:szCs w:val="22"/>
-              </w:rPr>
+              <w:rPr/>
             </w:pPr>
             <w:r>
               <w:rPr>
@@ -1303,19 +1266,18 @@
         </w:tc>
         <w:tc>
           <w:tcPr>
-            <w:tcW w:w="1725" w:type="dxa"/>
-            <w:tcBorders/>
+            <w:tcW w:w="1927" w:type="dxa"/>
+            <w:tcBorders>
+              <w:bottom w:val="single" w:sz="2" w:space="0" w:color="000000"/>
+              <w:insideH w:val="single" w:sz="2" w:space="0" w:color="000000"/>
+            </w:tcBorders>
             <w:shd w:fill="auto" w:val="clear"/>
             <w:vAlign w:val="center"/>
           </w:tcPr>
           <w:p>
             <w:pPr>
               <w:pStyle w:val="Contenidodelatabla"/>
-              <w:rPr>
-                <w:rFonts w:ascii="Ubuntu" w:hAnsi="Ubuntu"/>
-                <w:sz w:val="22"/>
-                <w:szCs w:val="22"/>
-              </w:rPr>
+              <w:rPr/>
             </w:pPr>
             <w:r>
               <w:rPr>
@@ -1329,19 +1291,19 @@
         </w:tc>
         <w:tc>
           <w:tcPr>
-            <w:tcW w:w="1176" w:type="dxa"/>
-            <w:tcBorders/>
+            <w:tcW w:w="1186" w:type="dxa"/>
+            <w:tcBorders>
+              <w:bottom w:val="single" w:sz="2" w:space="0" w:color="000000"/>
+              <w:insideH w:val="single" w:sz="2" w:space="0" w:color="000000"/>
+            </w:tcBorders>
             <w:shd w:fill="auto" w:val="clear"/>
             <w:vAlign w:val="center"/>
           </w:tcPr>
           <w:p>
             <w:pPr>
               <w:pStyle w:val="Contenidodelatabla"/>
-              <w:rPr>
-                <w:rFonts w:ascii="Ubuntu" w:hAnsi="Ubuntu"/>
-                <w:sz w:val="22"/>
-                <w:szCs w:val="22"/>
-              </w:rPr>
+              <w:jc w:val="center"/>
+              <w:rPr/>
             </w:pPr>
             <w:r>
               <w:rPr>
@@ -1355,19 +1317,18 @@
         </w:tc>
         <w:tc>
           <w:tcPr>
-            <w:tcW w:w="1864" w:type="dxa"/>
-            <w:tcBorders/>
+            <w:tcW w:w="1615" w:type="dxa"/>
+            <w:tcBorders>
+              <w:bottom w:val="single" w:sz="2" w:space="0" w:color="000000"/>
+              <w:insideH w:val="single" w:sz="2" w:space="0" w:color="000000"/>
+            </w:tcBorders>
             <w:shd w:fill="auto" w:val="clear"/>
             <w:vAlign w:val="center"/>
           </w:tcPr>
           <w:p>
             <w:pPr>
               <w:pStyle w:val="Contenidodelatabla"/>
-              <w:rPr>
-                <w:rFonts w:ascii="Ubuntu" w:hAnsi="Ubuntu"/>
-                <w:sz w:val="22"/>
-                <w:szCs w:val="22"/>
-              </w:rPr>
+              <w:rPr/>
             </w:pPr>
             <w:r>
               <w:rPr>
@@ -2850,6 +2811,30 @@
   </w:style>
   <w:style w:type="character" w:styleId="ListLabel59">
     <w:name w:val="ListLabel 59"/>
+    <w:qFormat/>
+    <w:rPr>
+      <w:rFonts w:ascii="Ubuntu" w:hAnsi="Ubuntu" w:eastAsia="Ubuntu"/>
+      <w:color w:val="auto"/>
+      <w:sz w:val="20"/>
+      <w:szCs w:val="20"/>
+      <w:u w:val="single"/>
+      <w:lang w:val="en-GB"/>
+    </w:rPr>
+  </w:style>
+  <w:style w:type="character" w:styleId="ListLabel60">
+    <w:name w:val="ListLabel 60"/>
+    <w:qFormat/>
+    <w:rPr>
+      <w:rFonts w:ascii="Ubuntu" w:hAnsi="Ubuntu" w:eastAsia="Ubuntu"/>
+      <w:color w:val="auto"/>
+      <w:sz w:val="20"/>
+      <w:szCs w:val="20"/>
+      <w:u w:val="single"/>
+      <w:lang w:val="en-GB"/>
+    </w:rPr>
+  </w:style>
+  <w:style w:type="character" w:styleId="ListLabel61">
+    <w:name w:val="ListLabel 61"/>
     <w:qFormat/>
     <w:rPr>
       <w:rFonts w:ascii="Ubuntu" w:hAnsi="Ubuntu" w:eastAsia="Ubuntu"/>

</xml_diff>